<commit_message>
lit review notes updated
</commit_message>
<xml_diff>
--- a/assignment02/drafts/litreview.docx
+++ b/assignment02/drafts/litreview.docx
@@ -76,46 +76,61 @@
         <w:jc w:val="both"/>
       </w:pPr>
       <w:r>
-        <w:t>Evaluating Area-Based Socioeconomic</w:t>
+        <w:t>Evaluating Area-Based Socioeconomic Status Indicators for Monitoring Disparities within Health Care Systems:</w:t>
       </w:r>
       <w:r>
         <w:t xml:space="preserve"> </w:t>
       </w:r>
       <w:r>
-        <w:t>Status Indicators for Monitoring</w:t>
+        <w:t>Results from a Primary Care Network</w:t>
+      </w:r>
+      <w:r>
+        <w:t xml:space="preserve">, </w:t>
+      </w:r>
+      <w:r>
+        <w:t>in</w:t>
+      </w:r>
+      <w:r>
+        <w:t xml:space="preserve"> this paper the complexities surrounding measurement of SES in health systems are </w:t>
+      </w:r>
+      <w:r>
+        <w:t>exposed</w:t>
       </w:r>
       <w:r>
         <w:t xml:space="preserve"> </w:t>
       </w:r>
       <w:r>
-        <w:t>Disparities within Health Care Systems:</w:t>
+        <w:t xml:space="preserve">in comparison </w:t>
+      </w:r>
+      <w:r>
+        <w:t xml:space="preserve">to </w:t>
+      </w:r>
+      <w:r>
+        <w:t xml:space="preserve">the relatively straightforward capture of </w:t>
+      </w:r>
+      <w:r>
+        <w:t>ethnicity, and</w:t>
+      </w:r>
+      <w:r>
+        <w:t xml:space="preserve"> similar to this paper the SES measurement is based on Areas rather </w:t>
+      </w:r>
+      <w:r>
+        <w:t>than</w:t>
+      </w:r>
+      <w:r>
+        <w:t xml:space="preserve"> individuals</w:t>
+      </w:r>
+      <w:r>
+        <w:t>, furthermore concluded that ZIP area(postcodes in the UK)</w:t>
+      </w:r>
+      <w:r>
+        <w:t xml:space="preserve"> were the preferred form along with median household income or percent poverty as the measures for SES, although relative education state was also considered relevant in majority of studies</w:t>
       </w:r>
       <w:r>
         <w:t xml:space="preserve"> </w:t>
       </w:r>
       <w:r>
-        <w:t>Results from a Primary Care Network</w:t>
-      </w:r>
-      <w:r>
-        <w:t xml:space="preserve">, </w:t>
-      </w:r>
-      <w:r>
-        <w:t>in</w:t>
-      </w:r>
-      <w:r>
-        <w:t xml:space="preserve"> this paper the complexities surrounding measurement of SES in health systems are </w:t>
-      </w:r>
-      <w:r>
-        <w:t>exposed</w:t>
-      </w:r>
-      <w:r>
-        <w:t xml:space="preserve"> as compared to </w:t>
-      </w:r>
-      <w:r>
-        <w:t>ethnicity, and</w:t>
-      </w:r>
-      <w:r>
-        <w:t xml:space="preserve"> similar to this paper the SES measurement is based on Areas rather then individuals. </w:t>
+        <w:t xml:space="preserve">. </w:t>
       </w:r>
     </w:p>
     <w:p>

</xml_diff>